<commit_message>
Changing the first page title
</commit_message>
<xml_diff>
--- a/requirements/ATM system requirement document.docx
+++ b/requirements/ATM system requirement document.docx
@@ -174,7 +174,7 @@
                                     </pic:cNvPicPr>
                                   </pic:nvPicPr>
                                   <pic:blipFill>
-                                    <a:blip r:embed="rId5">
+                                    <a:blip r:embed="rId6">
                                       <a:extLst>
                                         <a:ext uri="{28A0092B-C50C-407E-A947-70E740481C1C}">
                                           <a14:useLocalDpi xmlns:a14="http://schemas.microsoft.com/office/drawing/2010/main" val="0"/>
@@ -544,7 +544,25 @@
                                 <w:b/>
                                 <w:sz w:val="40"/>
                               </w:rPr>
-                              <w:t>ATM System problem requirements</w:t>
+                              <w:t xml:space="preserve">ATM </w:t>
+                            </w:r>
+                            <w:r>
+                              <w:rPr>
+                                <w:rFonts w:ascii="Times New Roman" w:hAnsi="Times New Roman" w:cs="Times New Roman"/>
+                                <w:b/>
+                                <w:sz w:val="40"/>
+                              </w:rPr>
+                              <w:t>System</w:t>
+                            </w:r>
+                            <w:bookmarkStart w:id="0" w:name="_GoBack"/>
+                            <w:bookmarkEnd w:id="0"/>
+                            <w:r>
+                              <w:rPr>
+                                <w:rFonts w:ascii="Times New Roman" w:hAnsi="Times New Roman" w:cs="Times New Roman"/>
+                                <w:b/>
+                                <w:sz w:val="40"/>
+                              </w:rPr>
+                              <w:t xml:space="preserve"> requirements</w:t>
                             </w:r>
                           </w:p>
                           <w:p>
@@ -579,7 +597,11 @@
           </mc:Choice>
           <mc:Fallback>
             <w:pict>
-              <v:shape w14:anchorId="36E86363" id="Text Box 4" o:spid="_x0000_s1028" type="#_x0000_t202" style="position:absolute;margin-left:0;margin-top:289.25pt;width:458.8pt;height:77pt;z-index:251661312;visibility:visible;mso-wrap-style:square;mso-width-percent:0;mso-height-percent:0;mso-wrap-distance-left:9pt;mso-wrap-distance-top:0;mso-wrap-distance-right:9pt;mso-wrap-distance-bottom:0;mso-position-horizontal:center;mso-position-horizontal-relative:margin;mso-position-vertical:absolute;mso-position-vertical-relative:text;mso-width-percent:0;mso-height-percent:0;mso-width-relative:margin;mso-height-relative:margin;v-text-anchor:top" o:gfxdata="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" fillcolor="white [3201]" stroked="f" strokeweight=".5pt">
+              <v:shapetype w14:anchorId="36E86363" id="_x0000_t202" coordsize="21600,21600" o:spt="202" path="m,l,21600r21600,l21600,xe">
+                <v:stroke joinstyle="miter"/>
+                <v:path gradientshapeok="t" o:connecttype="rect"/>
+              </v:shapetype>
+              <v:shape id="Text Box 4" o:spid="_x0000_s1028" type="#_x0000_t202" style="position:absolute;margin-left:0;margin-top:289.25pt;width:458.8pt;height:77pt;z-index:251661312;visibility:visible;mso-wrap-style:square;mso-width-percent:0;mso-height-percent:0;mso-wrap-distance-left:9pt;mso-wrap-distance-top:0;mso-wrap-distance-right:9pt;mso-wrap-distance-bottom:0;mso-position-horizontal:center;mso-position-horizontal-relative:margin;mso-position-vertical:absolute;mso-position-vertical-relative:text;mso-width-percent:0;mso-height-percent:0;mso-width-relative:margin;mso-height-relative:margin;v-text-anchor:top" o:gfxdata="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" fillcolor="white [3201]" stroked="f" strokeweight=".5pt">
                 <v:textbox>
                   <w:txbxContent>
                     <w:p>
@@ -615,7 +637,25 @@
                           <w:b/>
                           <w:sz w:val="40"/>
                         </w:rPr>
-                        <w:t>ATM System problem requirements</w:t>
+                        <w:t xml:space="preserve">ATM </w:t>
+                      </w:r>
+                      <w:r>
+                        <w:rPr>
+                          <w:rFonts w:ascii="Times New Roman" w:hAnsi="Times New Roman" w:cs="Times New Roman"/>
+                          <w:b/>
+                          <w:sz w:val="40"/>
+                        </w:rPr>
+                        <w:t>System</w:t>
+                      </w:r>
+                      <w:bookmarkStart w:id="1" w:name="_GoBack"/>
+                      <w:bookmarkEnd w:id="1"/>
+                      <w:r>
+                        <w:rPr>
+                          <w:rFonts w:ascii="Times New Roman" w:hAnsi="Times New Roman" w:cs="Times New Roman"/>
+                          <w:b/>
+                          <w:sz w:val="40"/>
+                        </w:rPr>
+                        <w:t xml:space="preserve"> requirements</w:t>
                       </w:r>
                     </w:p>
                     <w:p>
@@ -1832,7 +1872,7 @@
         </w:numPr>
         <w:ind w:firstLineChars="0"/>
         <w:rPr>
-          <w:rFonts w:ascii="Times New Roman" w:hAnsi="Times New Roman" w:cs="Times New Roman" w:hint="eastAsia"/>
+          <w:rFonts w:ascii="Times New Roman" w:hAnsi="Times New Roman" w:cs="Times New Roman"/>
           <w:sz w:val="26"/>
           <w:szCs w:val="26"/>
         </w:rPr>
@@ -2275,58 +2315,131 @@
     <w:p>
       <w:pPr>
         <w:rPr>
+          <w:rFonts w:ascii="Times New Roman" w:hAnsi="Times New Roman" w:cs="Times New Roman"/>
+          <w:sz w:val="26"/>
+          <w:szCs w:val="26"/>
+        </w:rPr>
+      </w:pPr>
+      <w:r>
+        <w:rPr>
+          <w:rFonts w:ascii="Times New Roman" w:hAnsi="Times New Roman" w:cs="Times New Roman"/>
+          <w:sz w:val="26"/>
+          <w:szCs w:val="26"/>
+        </w:rPr>
+        <w:t>The software that we are to design will be used as an interface to control the machine’s hardware</w:t>
+      </w:r>
+      <w:r>
+        <w:rPr>
+          <w:rFonts w:ascii="Times New Roman" w:hAnsi="Times New Roman" w:cs="Times New Roman"/>
+          <w:sz w:val="26"/>
+          <w:szCs w:val="26"/>
+        </w:rPr>
+        <w:t xml:space="preserve">, the system will be able to </w:t>
+      </w:r>
+      <w:r>
+        <w:rPr>
+          <w:rFonts w:ascii="Times New Roman" w:hAnsi="Times New Roman" w:cs="Times New Roman"/>
+          <w:sz w:val="26"/>
+          <w:szCs w:val="26"/>
+        </w:rPr>
+        <w:t>communicate</w:t>
+      </w:r>
+      <w:r>
+        <w:rPr>
+          <w:rFonts w:ascii="Times New Roman" w:hAnsi="Times New Roman" w:cs="Times New Roman"/>
+          <w:sz w:val="26"/>
+          <w:szCs w:val="26"/>
+        </w:rPr>
+        <w:t xml:space="preserve"> with the bank’s database via a </w:t>
+      </w:r>
+      <w:r>
+        <w:rPr>
+          <w:rFonts w:ascii="Times New Roman" w:hAnsi="Times New Roman" w:cs="Times New Roman"/>
+          <w:sz w:val="26"/>
+          <w:szCs w:val="26"/>
+        </w:rPr>
+        <w:t>network (</w:t>
+      </w:r>
+      <w:r>
+        <w:rPr>
+          <w:rFonts w:ascii="Times New Roman" w:hAnsi="Times New Roman" w:cs="Times New Roman"/>
+          <w:sz w:val="26"/>
+          <w:szCs w:val="26"/>
+        </w:rPr>
+        <w:t>TCP or UDP)</w:t>
+      </w:r>
+      <w:r>
+        <w:rPr>
           <w:rFonts w:ascii="Times New Roman" w:hAnsi="Times New Roman" w:cs="Times New Roman" w:hint="eastAsia"/>
           <w:sz w:val="26"/>
           <w:szCs w:val="26"/>
         </w:rPr>
-      </w:pPr>
-      <w:r>
-        <w:rPr>
-          <w:rFonts w:ascii="Times New Roman" w:hAnsi="Times New Roman" w:cs="Times New Roman"/>
-          <w:sz w:val="26"/>
-          <w:szCs w:val="26"/>
-        </w:rPr>
-        <w:t>The software that we are to design will be used as an interface to control the machine’s hardware</w:t>
-      </w:r>
-      <w:r>
-        <w:rPr>
-          <w:rFonts w:ascii="Times New Roman" w:hAnsi="Times New Roman" w:cs="Times New Roman"/>
-          <w:sz w:val="26"/>
-          <w:szCs w:val="26"/>
-        </w:rPr>
-        <w:t xml:space="preserve">, the system will be able to </w:t>
-      </w:r>
-      <w:r>
-        <w:rPr>
-          <w:rFonts w:ascii="Times New Roman" w:hAnsi="Times New Roman" w:cs="Times New Roman"/>
-          <w:sz w:val="26"/>
-          <w:szCs w:val="26"/>
-        </w:rPr>
-        <w:t>communicate</w:t>
-      </w:r>
-      <w:r>
-        <w:rPr>
-          <w:rFonts w:ascii="Times New Roman" w:hAnsi="Times New Roman" w:cs="Times New Roman"/>
-          <w:sz w:val="26"/>
-          <w:szCs w:val="26"/>
-        </w:rPr>
-        <w:t xml:space="preserve"> with the bank’s database via a </w:t>
-      </w:r>
-      <w:r>
-        <w:rPr>
-          <w:rFonts w:ascii="Times New Roman" w:hAnsi="Times New Roman" w:cs="Times New Roman"/>
-          <w:sz w:val="26"/>
-          <w:szCs w:val="26"/>
-        </w:rPr>
-        <w:t>network (</w:t>
-      </w:r>
-      <w:r>
-        <w:rPr>
-          <w:rFonts w:ascii="Times New Roman" w:hAnsi="Times New Roman" w:cs="Times New Roman"/>
-          <w:sz w:val="26"/>
-          <w:szCs w:val="26"/>
-        </w:rPr>
-        <w:t>TCP or UDP)</w:t>
+        <w:t>.</w:t>
+      </w:r>
+    </w:p>
+    <w:p>
+      <w:pPr>
+        <w:rPr>
+          <w:rFonts w:ascii="Times New Roman" w:hAnsi="Times New Roman" w:cs="Times New Roman"/>
+          <w:sz w:val="26"/>
+          <w:szCs w:val="26"/>
+        </w:rPr>
+      </w:pPr>
+      <w:r>
+        <w:rPr>
+          <w:rFonts w:ascii="Times New Roman" w:hAnsi="Times New Roman" w:cs="Times New Roman"/>
+          <w:sz w:val="26"/>
+          <w:szCs w:val="26"/>
+        </w:rPr>
+        <w:t>The System</w:t>
+      </w:r>
+      <w:r>
+        <w:rPr>
+          <w:rFonts w:ascii="Times New Roman" w:hAnsi="Times New Roman" w:cs="Times New Roman"/>
+          <w:sz w:val="26"/>
+          <w:szCs w:val="26"/>
+        </w:rPr>
+        <w:t xml:space="preserve"> will service on user at a given time</w:t>
+      </w:r>
+      <w:r>
+        <w:rPr>
+          <w:rFonts w:ascii="Times New Roman" w:hAnsi="Times New Roman" w:cs="Times New Roman"/>
+          <w:sz w:val="26"/>
+          <w:szCs w:val="26"/>
+        </w:rPr>
+        <w:t xml:space="preserve">, the user will insert his card into the </w:t>
+      </w:r>
+      <w:r>
+        <w:rPr>
+          <w:rFonts w:ascii="Times New Roman" w:hAnsi="Times New Roman" w:cs="Times New Roman"/>
+          <w:sz w:val="26"/>
+          <w:szCs w:val="26"/>
+        </w:rPr>
+        <w:t>machine,</w:t>
+      </w:r>
+      <w:r>
+        <w:rPr>
+          <w:rFonts w:ascii="Times New Roman" w:hAnsi="Times New Roman" w:cs="Times New Roman"/>
+          <w:sz w:val="26"/>
+          <w:szCs w:val="26"/>
+        </w:rPr>
+        <w:t xml:space="preserve"> input his personal password</w:t>
+      </w:r>
+      <w:r>
+        <w:rPr>
+          <w:rFonts w:ascii="Times New Roman" w:hAnsi="Times New Roman" w:cs="Times New Roman"/>
+          <w:sz w:val="26"/>
+          <w:szCs w:val="26"/>
+        </w:rPr>
+        <w:t>. These his information will then be sent to the bank system for authentication</w:t>
+      </w:r>
+      <w:r>
+        <w:rPr>
+          <w:rFonts w:ascii="Times New Roman" w:hAnsi="Times New Roman" w:cs="Times New Roman"/>
+          <w:sz w:val="26"/>
+          <w:szCs w:val="26"/>
+        </w:rPr>
+        <w:t>.</w:t>
       </w:r>
       <w:r>
         <w:rPr>
@@ -2334,99 +2447,24 @@
           <w:sz w:val="26"/>
           <w:szCs w:val="26"/>
         </w:rPr>
+        <w:t xml:space="preserve"> </w:t>
+      </w:r>
+      <w:r>
+        <w:rPr>
+          <w:rFonts w:ascii="Times New Roman" w:hAnsi="Times New Roman" w:cs="Times New Roman"/>
+          <w:sz w:val="26"/>
+          <w:szCs w:val="26"/>
+        </w:rPr>
+        <w:t>Once a user is confirmed he will have access to a menu with available operations that can be performed on the system</w:t>
+      </w:r>
+      <w:r>
+        <w:rPr>
+          <w:rFonts w:ascii="Times New Roman" w:hAnsi="Times New Roman" w:cs="Times New Roman"/>
+          <w:sz w:val="26"/>
+          <w:szCs w:val="26"/>
+        </w:rPr>
         <w:t>.</w:t>
       </w:r>
-    </w:p>
-    <w:p>
-      <w:pPr>
-        <w:rPr>
-          <w:rFonts w:ascii="Times New Roman" w:hAnsi="Times New Roman" w:cs="Times New Roman" w:hint="eastAsia"/>
-          <w:sz w:val="26"/>
-          <w:szCs w:val="26"/>
-        </w:rPr>
-      </w:pPr>
-      <w:r>
-        <w:rPr>
-          <w:rFonts w:ascii="Times New Roman" w:hAnsi="Times New Roman" w:cs="Times New Roman"/>
-          <w:sz w:val="26"/>
-          <w:szCs w:val="26"/>
-        </w:rPr>
-        <w:t>The System</w:t>
-      </w:r>
-      <w:r>
-        <w:rPr>
-          <w:rFonts w:ascii="Times New Roman" w:hAnsi="Times New Roman" w:cs="Times New Roman"/>
-          <w:sz w:val="26"/>
-          <w:szCs w:val="26"/>
-        </w:rPr>
-        <w:t xml:space="preserve"> will service on user at a given time</w:t>
-      </w:r>
-      <w:r>
-        <w:rPr>
-          <w:rFonts w:ascii="Times New Roman" w:hAnsi="Times New Roman" w:cs="Times New Roman"/>
-          <w:sz w:val="26"/>
-          <w:szCs w:val="26"/>
-        </w:rPr>
-        <w:t xml:space="preserve">, the user will insert his card into the </w:t>
-      </w:r>
-      <w:r>
-        <w:rPr>
-          <w:rFonts w:ascii="Times New Roman" w:hAnsi="Times New Roman" w:cs="Times New Roman"/>
-          <w:sz w:val="26"/>
-          <w:szCs w:val="26"/>
-        </w:rPr>
-        <w:t>machine,</w:t>
-      </w:r>
-      <w:r>
-        <w:rPr>
-          <w:rFonts w:ascii="Times New Roman" w:hAnsi="Times New Roman" w:cs="Times New Roman"/>
-          <w:sz w:val="26"/>
-          <w:szCs w:val="26"/>
-        </w:rPr>
-        <w:t xml:space="preserve"> input his personal password</w:t>
-      </w:r>
-      <w:r>
-        <w:rPr>
-          <w:rFonts w:ascii="Times New Roman" w:hAnsi="Times New Roman" w:cs="Times New Roman"/>
-          <w:sz w:val="26"/>
-          <w:szCs w:val="26"/>
-        </w:rPr>
-        <w:t>. These his information will then be sent to the bank system for authentication</w:t>
-      </w:r>
-      <w:r>
-        <w:rPr>
-          <w:rFonts w:ascii="Times New Roman" w:hAnsi="Times New Roman" w:cs="Times New Roman"/>
-          <w:sz w:val="26"/>
-          <w:szCs w:val="26"/>
-        </w:rPr>
-        <w:t>.</w:t>
-      </w:r>
-      <w:r>
-        <w:rPr>
-          <w:rFonts w:ascii="Times New Roman" w:hAnsi="Times New Roman" w:cs="Times New Roman" w:hint="eastAsia"/>
-          <w:sz w:val="26"/>
-          <w:szCs w:val="26"/>
-        </w:rPr>
-        <w:t xml:space="preserve"> </w:t>
-      </w:r>
-      <w:r>
-        <w:rPr>
-          <w:rFonts w:ascii="Times New Roman" w:hAnsi="Times New Roman" w:cs="Times New Roman"/>
-          <w:sz w:val="26"/>
-          <w:szCs w:val="26"/>
-        </w:rPr>
-        <w:t>Once a user is confirmed he will have access to a menu with available operations that can be performed on the system</w:t>
-      </w:r>
-      <w:r>
-        <w:rPr>
-          <w:rFonts w:ascii="Times New Roman" w:hAnsi="Times New Roman" w:cs="Times New Roman"/>
-          <w:sz w:val="26"/>
-          <w:szCs w:val="26"/>
-        </w:rPr>
-        <w:t>.</w:t>
-      </w:r>
-      <w:bookmarkStart w:id="0" w:name="_GoBack"/>
-      <w:bookmarkEnd w:id="0"/>
     </w:p>
     <w:sectPr>
       <w:pgSz w:w="11906" w:h="16838"/>

</xml_diff>

<commit_message>
System functional requirement table
</commit_message>
<xml_diff>
--- a/requirements/ATM system requirement document.docx
+++ b/requirements/ATM system requirement document.docx
@@ -174,7 +174,7 @@
                                     </pic:cNvPicPr>
                                   </pic:nvPicPr>
                                   <pic:blipFill>
-                                    <a:blip r:embed="rId6">
+                                    <a:blip r:embed="rId5">
                                       <a:extLst>
                                         <a:ext uri="{28A0092B-C50C-407E-A947-70E740481C1C}">
                                           <a14:useLocalDpi xmlns:a14="http://schemas.microsoft.com/office/drawing/2010/main" val="0"/>
@@ -579,11 +579,7 @@
           </mc:Choice>
           <mc:Fallback>
             <w:pict>
-              <v:shapetype w14:anchorId="36E86363" id="_x0000_t202" coordsize="21600,21600" o:spt="202" path="m,l,21600r21600,l21600,xe">
-                <v:stroke joinstyle="miter"/>
-                <v:path gradientshapeok="t" o:connecttype="rect"/>
-              </v:shapetype>
-              <v:shape id="Text Box 4" o:spid="_x0000_s1028" type="#_x0000_t202" style="position:absolute;margin-left:0;margin-top:289.25pt;width:458.8pt;height:77pt;z-index:251661312;visibility:visible;mso-wrap-style:square;mso-width-percent:0;mso-height-percent:0;mso-wrap-distance-left:9pt;mso-wrap-distance-top:0;mso-wrap-distance-right:9pt;mso-wrap-distance-bottom:0;mso-position-horizontal:center;mso-position-horizontal-relative:margin;mso-position-vertical:absolute;mso-position-vertical-relative:text;mso-width-percent:0;mso-height-percent:0;mso-width-relative:margin;mso-height-relative:margin;v-text-anchor:top" o:gfxdata="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" fillcolor="white [3201]" stroked="f" strokeweight=".5pt">
+              <v:shape w14:anchorId="36E86363" id="Text Box 4" o:spid="_x0000_s1028" type="#_x0000_t202" style="position:absolute;margin-left:0;margin-top:289.25pt;width:458.8pt;height:77pt;z-index:251661312;visibility:visible;mso-wrap-style:square;mso-width-percent:0;mso-height-percent:0;mso-wrap-distance-left:9pt;mso-wrap-distance-top:0;mso-wrap-distance-right:9pt;mso-wrap-distance-bottom:0;mso-position-horizontal:center;mso-position-horizontal-relative:margin;mso-position-vertical:absolute;mso-position-vertical-relative:text;mso-width-percent:0;mso-height-percent:0;mso-width-relative:margin;mso-height-relative:margin;v-text-anchor:top" o:gfxdata="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" fillcolor="white [3201]" stroked="f" strokeweight=".5pt">
                 <v:textbox>
                   <w:txbxContent>
                     <w:p>
@@ -2864,7 +2860,7 @@
     <w:p>
       <w:pPr>
         <w:rPr>
-          <w:rFonts w:ascii="Times New Roman" w:hAnsi="Times New Roman" w:cs="Times New Roman" w:hint="eastAsia"/>
+          <w:rFonts w:ascii="Times New Roman" w:hAnsi="Times New Roman" w:cs="Times New Roman"/>
           <w:sz w:val="26"/>
           <w:szCs w:val="26"/>
         </w:rPr>
@@ -2893,54 +2889,98 @@
         </w:rPr>
         <w:t xml:space="preserve">authenticate user’s </w:t>
       </w:r>
+      <w:r>
+        <w:rPr>
+          <w:rFonts w:ascii="Times New Roman" w:hAnsi="Times New Roman" w:cs="Times New Roman"/>
+          <w:sz w:val="26"/>
+          <w:szCs w:val="26"/>
+        </w:rPr>
+        <w:t>information,</w:t>
+      </w:r>
+      <w:r>
+        <w:rPr>
+          <w:rFonts w:ascii="Times New Roman" w:hAnsi="Times New Roman" w:cs="Times New Roman"/>
+          <w:sz w:val="26"/>
+          <w:szCs w:val="26"/>
+        </w:rPr>
+        <w:t xml:space="preserve"> retrieve user’s account information</w:t>
+      </w:r>
+      <w:r>
+        <w:rPr>
+          <w:rFonts w:ascii="Times New Roman" w:hAnsi="Times New Roman" w:cs="Times New Roman"/>
+          <w:sz w:val="26"/>
+          <w:szCs w:val="26"/>
+        </w:rPr>
+        <w:t xml:space="preserve"> from the bank database</w:t>
+      </w:r>
+      <w:r>
+        <w:rPr>
+          <w:rFonts w:ascii="Times New Roman" w:hAnsi="Times New Roman" w:cs="Times New Roman"/>
+          <w:sz w:val="26"/>
+          <w:szCs w:val="26"/>
+        </w:rPr>
+        <w:t xml:space="preserve"> and forward then to the ATM</w:t>
+      </w:r>
+      <w:r>
+        <w:rPr>
+          <w:rFonts w:ascii="Times New Roman" w:hAnsi="Times New Roman" w:cs="Times New Roman"/>
+          <w:sz w:val="26"/>
+          <w:szCs w:val="26"/>
+        </w:rPr>
+        <w:t>, record every user’s transactions and send them to the database.</w:t>
+      </w:r>
+    </w:p>
+    <w:p>
+      <w:pPr>
+        <w:widowControl/>
+        <w:jc w:val="left"/>
+        <w:rPr>
+          <w:rFonts w:ascii="Times New Roman" w:hAnsi="Times New Roman" w:cs="Times New Roman"/>
+          <w:sz w:val="26"/>
+          <w:szCs w:val="26"/>
+        </w:rPr>
+        <w:sectPr>
+          <w:pgSz w:w="11906" w:h="16838"/>
+          <w:pgMar w:top="1440" w:right="1800" w:bottom="1440" w:left="1800" w:header="851" w:footer="992" w:gutter="0"/>
+          <w:cols w:space="425"/>
+          <w:docGrid w:type="lines" w:linePitch="312"/>
+        </w:sectPr>
+      </w:pPr>
+      <w:r>
+        <w:rPr>
+          <w:rFonts w:ascii="Times New Roman" w:hAnsi="Times New Roman" w:cs="Times New Roman"/>
+          <w:sz w:val="26"/>
+          <w:szCs w:val="26"/>
+        </w:rPr>
+        <w:br w:type="page"/>
+      </w:r>
+    </w:p>
+    <w:p>
+      <w:pPr>
+        <w:pStyle w:val="Heading2"/>
+      </w:pPr>
+      <w:r>
+        <w:rPr>
+          <w:rFonts w:hint="eastAsia"/>
+        </w:rPr>
+        <w:lastRenderedPageBreak/>
+        <w:t>ATM system functional requirements table</w:t>
+      </w:r>
+    </w:p>
+    <w:p>
+      <w:pPr>
+        <w:rPr>
+          <w:rFonts w:hint="eastAsia"/>
+        </w:rPr>
+      </w:pPr>
       <w:bookmarkStart w:id="0" w:name="_GoBack"/>
       <w:bookmarkEnd w:id="0"/>
-      <w:r>
-        <w:rPr>
-          <w:rFonts w:ascii="Times New Roman" w:hAnsi="Times New Roman" w:cs="Times New Roman"/>
-          <w:sz w:val="26"/>
-          <w:szCs w:val="26"/>
-        </w:rPr>
-        <w:t>information,</w:t>
-      </w:r>
-      <w:r>
-        <w:rPr>
-          <w:rFonts w:ascii="Times New Roman" w:hAnsi="Times New Roman" w:cs="Times New Roman"/>
-          <w:sz w:val="26"/>
-          <w:szCs w:val="26"/>
-        </w:rPr>
-        <w:t xml:space="preserve"> retrieve user’s account information</w:t>
-      </w:r>
-      <w:r>
-        <w:rPr>
-          <w:rFonts w:ascii="Times New Roman" w:hAnsi="Times New Roman" w:cs="Times New Roman"/>
-          <w:sz w:val="26"/>
-          <w:szCs w:val="26"/>
-        </w:rPr>
-        <w:t xml:space="preserve"> from the bank database</w:t>
-      </w:r>
-      <w:r>
-        <w:rPr>
-          <w:rFonts w:ascii="Times New Roman" w:hAnsi="Times New Roman" w:cs="Times New Roman"/>
-          <w:sz w:val="26"/>
-          <w:szCs w:val="26"/>
-        </w:rPr>
-        <w:t xml:space="preserve"> and forward then to the ATM</w:t>
-      </w:r>
-      <w:r>
-        <w:rPr>
-          <w:rFonts w:ascii="Times New Roman" w:hAnsi="Times New Roman" w:cs="Times New Roman"/>
-          <w:sz w:val="26"/>
-          <w:szCs w:val="26"/>
-        </w:rPr>
-        <w:t>, record every user’s transactions and send them to the database.</w:t>
-      </w:r>
     </w:p>
     <w:sectPr>
-      <w:pgSz w:w="11906" w:h="16838"/>
-      <w:pgMar w:top="1440" w:right="1800" w:bottom="1440" w:left="1800" w:header="851" w:footer="992" w:gutter="0"/>
+      <w:pgSz w:w="16838" w:h="11906" w:orient="landscape"/>
+      <w:pgMar w:top="1797" w:right="1440" w:bottom="1797" w:left="1440" w:header="851" w:footer="992" w:gutter="0"/>
       <w:cols w:space="425"/>
-      <w:docGrid w:type="lines" w:linePitch="312"/>
+      <w:docGrid w:type="linesAndChars" w:linePitch="312"/>
     </w:sectPr>
   </w:body>
 </w:document>

</xml_diff>

<commit_message>
System non-functional requirement table
</commit_message>
<xml_diff>
--- a/requirements/ATM system requirement document.docx
+++ b/requirements/ATM system requirement document.docx
@@ -3643,8 +3643,6 @@
               </w:rPr>
               <w:t>user can print his(her receipt) only if the mini printer contains papers</w:t>
             </w:r>
-            <w:bookmarkStart w:id="0" w:name="_GoBack"/>
-            <w:bookmarkEnd w:id="0"/>
           </w:p>
         </w:tc>
         <w:tc>
@@ -3660,10 +3658,59 @@
                 <w:szCs w:val="26"/>
               </w:rPr>
             </w:pPr>
+            <w:r>
+              <w:rPr>
+                <w:rFonts w:ascii="Times New Roman" w:hAnsi="Times New Roman" w:cs="Times New Roman"/>
+                <w:sz w:val="26"/>
+                <w:szCs w:val="26"/>
+              </w:rPr>
+              <w:t>N</w:t>
+            </w:r>
+            <w:r>
+              <w:rPr>
+                <w:rFonts w:ascii="Times New Roman" w:hAnsi="Times New Roman" w:cs="Times New Roman" w:hint="eastAsia"/>
+                <w:sz w:val="26"/>
+                <w:szCs w:val="26"/>
+              </w:rPr>
+              <w:t xml:space="preserve">one </w:t>
+            </w:r>
           </w:p>
         </w:tc>
       </w:tr>
     </w:tbl>
+    <w:p/>
+    <w:p>
+      <w:pPr>
+        <w:widowControl/>
+        <w:jc w:val="left"/>
+      </w:pPr>
+      <w:r>
+        <w:br w:type="page"/>
+      </w:r>
+    </w:p>
+    <w:p>
+      <w:pPr>
+        <w:pStyle w:val="Heading2"/>
+      </w:pPr>
+      <w:r>
+        <w:rPr>
+          <w:rFonts w:hint="eastAsia"/>
+        </w:rPr>
+        <w:lastRenderedPageBreak/>
+        <w:t xml:space="preserve">ATM system </w:t>
+      </w:r>
+      <w:r>
+        <w:t>non-</w:t>
+      </w:r>
+      <w:bookmarkStart w:id="0" w:name="_GoBack"/>
+      <w:bookmarkEnd w:id="0"/>
+      <w:r>
+        <w:rPr>
+          <w:rFonts w:hint="eastAsia"/>
+        </w:rPr>
+        <w:t>functional requirements table</w:t>
+      </w:r>
+    </w:p>
     <w:p>
       <w:pPr>
         <w:rPr>

</xml_diff>

<commit_message>
Non functional requirement table
</commit_message>
<xml_diff>
--- a/requirements/ATM system requirement document.docx
+++ b/requirements/ATM system requirement document.docx
@@ -174,7 +174,7 @@
                                     </pic:cNvPicPr>
                                   </pic:nvPicPr>
                                   <pic:blipFill>
-                                    <a:blip r:embed="rId5">
+                                    <a:blip r:embed="rId6">
                                       <a:extLst>
                                         <a:ext uri="{28A0092B-C50C-407E-A947-70E740481C1C}">
                                           <a14:useLocalDpi xmlns:a14="http://schemas.microsoft.com/office/drawing/2010/main" val="0"/>
@@ -2517,7 +2517,25 @@
           <w:sz w:val="26"/>
           <w:szCs w:val="26"/>
         </w:rPr>
-        <w:t>The Atm system will have many user. The first one is the ATM operator</w:t>
+        <w:t xml:space="preserve">The </w:t>
+      </w:r>
+      <w:proofErr w:type="spellStart"/>
+      <w:r>
+        <w:rPr>
+          <w:rFonts w:ascii="Times New Roman" w:hAnsi="Times New Roman" w:cs="Times New Roman"/>
+          <w:sz w:val="26"/>
+          <w:szCs w:val="26"/>
+        </w:rPr>
+        <w:t>Atm</w:t>
+      </w:r>
+      <w:proofErr w:type="spellEnd"/>
+      <w:r>
+        <w:rPr>
+          <w:rFonts w:ascii="Times New Roman" w:hAnsi="Times New Roman" w:cs="Times New Roman"/>
+          <w:sz w:val="26"/>
+          <w:szCs w:val="26"/>
+        </w:rPr>
+        <w:t xml:space="preserve"> system will have many user. The first one is the ATM operator</w:t>
       </w:r>
       <w:r>
         <w:rPr>
@@ -3280,7 +3298,7 @@
           <w:p>
             <w:pPr>
               <w:rPr>
-                <w:rFonts w:ascii="Times New Roman" w:hAnsi="Times New Roman" w:cs="Times New Roman" w:hint="eastAsia"/>
+                <w:rFonts w:ascii="Times New Roman" w:hAnsi="Times New Roman" w:cs="Times New Roman"/>
                 <w:b/>
                 <w:sz w:val="26"/>
                 <w:szCs w:val="26"/>
@@ -3395,7 +3413,7 @@
           <w:p>
             <w:pPr>
               <w:rPr>
-                <w:rFonts w:ascii="Times New Roman" w:hAnsi="Times New Roman" w:cs="Times New Roman" w:hint="eastAsia"/>
+                <w:rFonts w:ascii="Times New Roman" w:hAnsi="Times New Roman" w:cs="Times New Roman"/>
                 <w:b/>
                 <w:sz w:val="26"/>
                 <w:szCs w:val="26"/>
@@ -3492,7 +3510,7 @@
           <w:p>
             <w:pPr>
               <w:rPr>
-                <w:rFonts w:ascii="Times New Roman" w:hAnsi="Times New Roman" w:cs="Times New Roman" w:hint="eastAsia"/>
+                <w:rFonts w:ascii="Times New Roman" w:hAnsi="Times New Roman" w:cs="Times New Roman"/>
                 <w:b/>
                 <w:sz w:val="26"/>
                 <w:szCs w:val="26"/>
@@ -3589,7 +3607,7 @@
           <w:p>
             <w:pPr>
               <w:rPr>
-                <w:rFonts w:ascii="Times New Roman" w:hAnsi="Times New Roman" w:cs="Times New Roman" w:hint="eastAsia"/>
+                <w:rFonts w:ascii="Times New Roman" w:hAnsi="Times New Roman" w:cs="Times New Roman"/>
                 <w:b/>
                 <w:sz w:val="26"/>
                 <w:szCs w:val="26"/>
@@ -3702,21 +3720,48 @@
       <w:r>
         <w:t>non-</w:t>
       </w:r>
+      <w:r>
+        <w:rPr>
+          <w:rFonts w:hint="eastAsia"/>
+        </w:rPr>
+        <w:t>functional requirements table</w:t>
+      </w:r>
+    </w:p>
+    <w:tbl>
+      <w:tblPr>
+        <w:tblStyle w:val="TableGrid"/>
+        <w:tblW w:w="0" w:type="auto"/>
+        <w:tblLook w:val="04A0" w:firstRow="1" w:lastRow="0" w:firstColumn="1" w:lastColumn="0" w:noHBand="0" w:noVBand="1"/>
+      </w:tblPr>
+      <w:tblGrid>
+        <w:gridCol w:w="4649"/>
+        <w:gridCol w:w="4649"/>
+        <w:gridCol w:w="4650"/>
+      </w:tblGrid>
+      <w:tr>
+        <w:tc>
+          <w:tcPr>
+            <w:tcW w:w="4649" w:type="dxa"/>
+          </w:tcPr>
+          <w:p/>
+        </w:tc>
+        <w:tc>
+          <w:tcPr>
+            <w:tcW w:w="4649" w:type="dxa"/>
+          </w:tcPr>
+          <w:p/>
+        </w:tc>
+        <w:tc>
+          <w:tcPr>
+            <w:tcW w:w="4650" w:type="dxa"/>
+          </w:tcPr>
+          <w:p/>
+        </w:tc>
+      </w:tr>
+    </w:tbl>
+    <w:p>
       <w:bookmarkStart w:id="0" w:name="_GoBack"/>
       <w:bookmarkEnd w:id="0"/>
-      <w:r>
-        <w:rPr>
-          <w:rFonts w:hint="eastAsia"/>
-        </w:rPr>
-        <w:t>functional requirements table</w:t>
-      </w:r>
-    </w:p>
-    <w:p>
-      <w:pPr>
-        <w:rPr>
-          <w:rFonts w:hint="eastAsia"/>
-        </w:rPr>
-      </w:pPr>
     </w:p>
     <w:sectPr>
       <w:pgSz w:w="16838" w:h="11906" w:orient="landscape"/>

</xml_diff>

<commit_message>
Atm system bank customer use case
</commit_message>
<xml_diff>
--- a/requirements/ATM system requirement document.docx
+++ b/requirements/ATM system requirement document.docx
@@ -20,7 +20,7 @@
                 <wp:positionV relativeFrom="paragraph">
                   <wp:posOffset>635</wp:posOffset>
                 </wp:positionV>
-                <wp:extent cx="3124835" cy="3162935"/>
+                <wp:extent cx="3125470" cy="3163570"/>
                 <wp:effectExtent l="0" t="0" r="0" b="0"/>
                 <wp:wrapNone/>
                 <wp:docPr id="1" name="Text Box 2"/>
@@ -31,7 +31,7 @@
                       <wps:spPr>
                         <a:xfrm>
                           <a:off x="0" y="0"/>
-                          <a:ext cx="3124080" cy="3162240"/>
+                          <a:ext cx="3124800" cy="3162960"/>
                         </a:xfrm>
                         <a:prstGeom prst="rect">
                           <a:avLst/>
@@ -116,7 +116,7 @@
           </mc:Choice>
           <mc:Fallback>
             <w:pict>
-              <v:rect id="shape_0" ID="Text Box 2" fillcolor="white" stroked="f" style="position:absolute;margin-left:84.65pt;margin-top:0pt;width:245.95pt;height:248.95pt;mso-position-horizontal:center;mso-position-horizontal-relative:margin" wp14:anchorId="4EC713BB">
+              <v:rect id="shape_0" ID="Text Box 2" fillcolor="white" stroked="f" style="position:absolute;margin-left:84.6pt;margin-top:0.05pt;width:246pt;height:249pt;mso-position-horizontal:center;mso-position-horizontal-relative:margin" wp14:anchorId="4EC713BB">
                 <w10:wrap type="none"/>
                 <v:fill o:detectmouseclick="t" type="solid" color2="black"/>
                 <v:stroke color="#3465a4" weight="6480" joinstyle="round" endcap="flat"/>
@@ -185,7 +185,7 @@
                 <wp:positionV relativeFrom="paragraph">
                   <wp:posOffset>6119495</wp:posOffset>
                 </wp:positionV>
-                <wp:extent cx="4359910" cy="1616710"/>
+                <wp:extent cx="4360545" cy="1617345"/>
                 <wp:effectExtent l="0" t="0" r="3175" b="3175"/>
                 <wp:wrapNone/>
                 <wp:docPr id="5" name="Text Box 5"/>
@@ -196,7 +196,7 @@
                       <wps:spPr>
                         <a:xfrm>
                           <a:off x="0" y="0"/>
-                          <a:ext cx="4359240" cy="1616040"/>
+                          <a:ext cx="4359960" cy="1616760"/>
                         </a:xfrm>
                         <a:prstGeom prst="rect">
                           <a:avLst/>
@@ -289,9 +289,7 @@
                             <w:pPr>
                               <w:pStyle w:val="FrameContents"/>
                               <w:jc w:val="left"/>
-                              <w:rPr>
-                                <w:color w:val="000000"/>
-                              </w:rPr>
+                              <w:rPr/>
                             </w:pPr>
                             <w:r>
                               <w:rPr>
@@ -317,7 +315,7 @@
           </mc:Choice>
           <mc:Fallback>
             <w:pict>
-              <v:rect id="shape_0" ID="Text Box 5" fillcolor="white" stroked="f" style="position:absolute;margin-left:36pt;margin-top:481.85pt;width:343.2pt;height:127.2pt;mso-position-horizontal:center;mso-position-horizontal-relative:margin" wp14:anchorId="0C8BF36C">
+              <v:rect id="shape_0" ID="Text Box 5" fillcolor="white" stroked="f" style="position:absolute;margin-left:36pt;margin-top:481.85pt;width:343.25pt;height:127.25pt;mso-position-horizontal:center;mso-position-horizontal-relative:margin" wp14:anchorId="0C8BF36C">
                 <w10:wrap type="square"/>
                 <v:fill o:detectmouseclick="t" type="solid" color2="black"/>
                 <v:stroke color="#3465a4" weight="6480" joinstyle="round" endcap="flat"/>
@@ -390,9 +388,7 @@
                       <w:pPr>
                         <w:pStyle w:val="FrameContents"/>
                         <w:jc w:val="left"/>
-                        <w:rPr>
-                          <w:color w:val="000000"/>
-                        </w:rPr>
+                        <w:rPr/>
                       </w:pPr>
                       <w:r>
                         <w:rPr>
@@ -450,7 +446,7 @@
                 <wp:positionV relativeFrom="paragraph">
                   <wp:posOffset>3673475</wp:posOffset>
                 </wp:positionV>
-                <wp:extent cx="5827395" cy="978535"/>
+                <wp:extent cx="5828030" cy="979170"/>
                 <wp:effectExtent l="0" t="0" r="2540" b="0"/>
                 <wp:wrapNone/>
                 <wp:docPr id="7" name="Text Box 4"/>
@@ -461,7 +457,7 @@
                       <wps:spPr>
                         <a:xfrm>
                           <a:off x="0" y="0"/>
-                          <a:ext cx="5826600" cy="977760"/>
+                          <a:ext cx="5827320" cy="978480"/>
                         </a:xfrm>
                         <a:prstGeom prst="rect">
                           <a:avLst/>
@@ -533,14 +529,10 @@
                             <w:pPr>
                               <w:pStyle w:val="FrameContents"/>
                               <w:jc w:val="center"/>
-                              <w:rPr>
-                                <w:color w:val="000000"/>
-                              </w:rPr>
+                              <w:rPr/>
                             </w:pPr>
                             <w:r>
-                              <w:rPr>
-                                <w:color w:val="000000"/>
-                              </w:rPr>
+                              <w:rPr/>
                             </w:r>
                           </w:p>
                         </w:txbxContent>
@@ -557,7 +549,7 @@
           </mc:Choice>
           <mc:Fallback>
             <w:pict>
-              <v:rect id="shape_0" ID="Text Box 4" fillcolor="white" stroked="f" style="position:absolute;margin-left:-21.75pt;margin-top:289.25pt;width:458.75pt;height:76.95pt;mso-position-horizontal:center;mso-position-horizontal-relative:margin" wp14:anchorId="36E86363">
+              <v:rect id="shape_0" ID="Text Box 4" fillcolor="white" stroked="f" style="position:absolute;margin-left:-21.8pt;margin-top:289.25pt;width:458.8pt;height:77pt;mso-position-horizontal:center;mso-position-horizontal-relative:margin" wp14:anchorId="36E86363">
                 <w10:wrap type="square"/>
                 <v:fill o:detectmouseclick="t" type="solid" color2="black"/>
                 <v:stroke color="#3465a4" weight="6480" joinstyle="round" endcap="flat"/>
@@ -609,14 +601,10 @@
                       <w:pPr>
                         <w:pStyle w:val="FrameContents"/>
                         <w:jc w:val="center"/>
-                        <w:rPr>
-                          <w:color w:val="000000"/>
-                        </w:rPr>
+                        <w:rPr/>
                       </w:pPr>
                       <w:r>
-                        <w:rPr>
-                          <w:color w:val="000000"/>
-                        </w:rPr>
+                        <w:rPr/>
                       </w:r>
                     </w:p>
                   </w:txbxContent>
@@ -1638,7 +1626,23 @@
           <w:sz w:val="26"/>
           <w:szCs w:val="26"/>
         </w:rPr>
-        <w:t xml:space="preserve">The different operations for a Bans customer are: </w:t>
+        <w:t>The different operations for a Ban</w:t>
+      </w:r>
+      <w:r>
+        <w:rPr>
+          <w:rFonts w:cs="Times New Roman" w:ascii="Times New Roman" w:hAnsi="Times New Roman"/>
+          <w:sz w:val="26"/>
+          <w:szCs w:val="26"/>
+        </w:rPr>
+        <w:t>k</w:t>
+      </w:r>
+      <w:r>
+        <w:rPr>
+          <w:rFonts w:cs="Times New Roman" w:ascii="Times New Roman" w:hAnsi="Times New Roman"/>
+          <w:sz w:val="26"/>
+          <w:szCs w:val="26"/>
+        </w:rPr>
+        <w:t xml:space="preserve"> customer are: </w:t>
       </w:r>
     </w:p>
     <w:p>
@@ -2305,29 +2309,29 @@
         <w:tblStyle w:val="TableGrid"/>
         <w:tblW w:w="13603" w:type="dxa"/>
         <w:jc w:val="left"/>
-        <w:tblInd w:w="0" w:type="dxa"/>
+        <w:tblInd w:w="-5" w:type="dxa"/>
         <w:tblCellMar>
           <w:top w:w="0" w:type="dxa"/>
-          <w:left w:w="108" w:type="dxa"/>
+          <w:left w:w="103" w:type="dxa"/>
           <w:bottom w:w="0" w:type="dxa"/>
           <w:right w:w="108" w:type="dxa"/>
         </w:tblCellMar>
         <w:tblLook w:val="04a0" w:noVBand="1" w:noHBand="0" w:lastColumn="0" w:firstColumn="1" w:lastRow="0" w:firstRow="1"/>
       </w:tblPr>
       <w:tblGrid>
-        <w:gridCol w:w="3396"/>
-        <w:gridCol w:w="5530"/>
-        <w:gridCol w:w="4677"/>
+        <w:gridCol w:w="3395"/>
+        <w:gridCol w:w="5529"/>
+        <w:gridCol w:w="4679"/>
       </w:tblGrid>
       <w:tr>
         <w:trPr/>
         <w:tc>
           <w:tcPr>
-            <w:tcW w:w="3396" w:type="dxa"/>
+            <w:tcW w:w="3395" w:type="dxa"/>
             <w:tcBorders/>
             <w:shd w:color="auto" w:fill="7F7F7F" w:themeFill="text1" w:themeFillTint="80" w:val="clear"/>
             <w:tcMar>
-              <w:left w:w="108" w:type="dxa"/>
+              <w:left w:w="103" w:type="dxa"/>
             </w:tcMar>
           </w:tcPr>
           <w:p>
@@ -2356,11 +2360,11 @@
         </w:tc>
         <w:tc>
           <w:tcPr>
-            <w:tcW w:w="5530" w:type="dxa"/>
+            <w:tcW w:w="5529" w:type="dxa"/>
             <w:tcBorders/>
             <w:shd w:color="auto" w:fill="7F7F7F" w:themeFill="text1" w:themeFillTint="80" w:val="clear"/>
             <w:tcMar>
-              <w:left w:w="108" w:type="dxa"/>
+              <w:left w:w="103" w:type="dxa"/>
             </w:tcMar>
           </w:tcPr>
           <w:p>
@@ -2389,11 +2393,11 @@
         </w:tc>
         <w:tc>
           <w:tcPr>
-            <w:tcW w:w="4677" w:type="dxa"/>
+            <w:tcW w:w="4679" w:type="dxa"/>
             <w:tcBorders/>
             <w:shd w:color="auto" w:fill="7F7F7F" w:themeFill="text1" w:themeFillTint="80" w:val="clear"/>
             <w:tcMar>
-              <w:left w:w="108" w:type="dxa"/>
+              <w:left w:w="103" w:type="dxa"/>
             </w:tcMar>
           </w:tcPr>
           <w:p>
@@ -2425,11 +2429,11 @@
         <w:trPr/>
         <w:tc>
           <w:tcPr>
-            <w:tcW w:w="3396" w:type="dxa"/>
+            <w:tcW w:w="3395" w:type="dxa"/>
             <w:tcBorders/>
             <w:shd w:color="auto" w:fill="FFFFFF" w:themeFill="background1" w:val="clear"/>
             <w:tcMar>
-              <w:left w:w="108" w:type="dxa"/>
+              <w:left w:w="103" w:type="dxa"/>
             </w:tcMar>
           </w:tcPr>
           <w:p>
@@ -2464,11 +2468,11 @@
         </w:tc>
         <w:tc>
           <w:tcPr>
-            <w:tcW w:w="5530" w:type="dxa"/>
+            <w:tcW w:w="5529" w:type="dxa"/>
             <w:tcBorders/>
             <w:shd w:color="auto" w:fill="FFFFFF" w:themeFill="background1" w:val="clear"/>
             <w:tcMar>
-              <w:left w:w="108" w:type="dxa"/>
+              <w:left w:w="103" w:type="dxa"/>
             </w:tcMar>
           </w:tcPr>
           <w:p>
@@ -2492,11 +2496,11 @@
         </w:tc>
         <w:tc>
           <w:tcPr>
-            <w:tcW w:w="4677" w:type="dxa"/>
+            <w:tcW w:w="4679" w:type="dxa"/>
             <w:tcBorders/>
             <w:shd w:color="auto" w:fill="FFFFFF" w:themeFill="background1" w:val="clear"/>
             <w:tcMar>
-              <w:left w:w="108" w:type="dxa"/>
+              <w:left w:w="103" w:type="dxa"/>
             </w:tcMar>
           </w:tcPr>
           <w:p>
@@ -2523,11 +2527,11 @@
         <w:trPr/>
         <w:tc>
           <w:tcPr>
-            <w:tcW w:w="3396" w:type="dxa"/>
+            <w:tcW w:w="3395" w:type="dxa"/>
             <w:tcBorders/>
             <w:shd w:color="auto" w:fill="FFFFFF" w:themeFill="background1" w:val="clear"/>
             <w:tcMar>
-              <w:left w:w="108" w:type="dxa"/>
+              <w:left w:w="103" w:type="dxa"/>
             </w:tcMar>
           </w:tcPr>
           <w:p>
@@ -2554,11 +2558,11 @@
         </w:tc>
         <w:tc>
           <w:tcPr>
-            <w:tcW w:w="5530" w:type="dxa"/>
+            <w:tcW w:w="5529" w:type="dxa"/>
             <w:tcBorders/>
             <w:shd w:color="auto" w:fill="FFFFFF" w:themeFill="background1" w:val="clear"/>
             <w:tcMar>
-              <w:left w:w="108" w:type="dxa"/>
+              <w:left w:w="103" w:type="dxa"/>
             </w:tcMar>
           </w:tcPr>
           <w:p>
@@ -2582,11 +2586,11 @@
         </w:tc>
         <w:tc>
           <w:tcPr>
-            <w:tcW w:w="4677" w:type="dxa"/>
+            <w:tcW w:w="4679" w:type="dxa"/>
             <w:tcBorders/>
             <w:shd w:color="auto" w:fill="FFFFFF" w:themeFill="background1" w:val="clear"/>
             <w:tcMar>
-              <w:left w:w="108" w:type="dxa"/>
+              <w:left w:w="103" w:type="dxa"/>
             </w:tcMar>
           </w:tcPr>
           <w:p>
@@ -2613,11 +2617,11 @@
         <w:trPr/>
         <w:tc>
           <w:tcPr>
-            <w:tcW w:w="3396" w:type="dxa"/>
+            <w:tcW w:w="3395" w:type="dxa"/>
             <w:tcBorders/>
             <w:shd w:color="auto" w:fill="FFFFFF" w:themeFill="background1" w:val="clear"/>
             <w:tcMar>
-              <w:left w:w="108" w:type="dxa"/>
+              <w:left w:w="103" w:type="dxa"/>
             </w:tcMar>
           </w:tcPr>
           <w:p>
@@ -2644,11 +2648,11 @@
         </w:tc>
         <w:tc>
           <w:tcPr>
-            <w:tcW w:w="5530" w:type="dxa"/>
+            <w:tcW w:w="5529" w:type="dxa"/>
             <w:tcBorders/>
             <w:shd w:color="auto" w:fill="FFFFFF" w:themeFill="background1" w:val="clear"/>
             <w:tcMar>
-              <w:left w:w="108" w:type="dxa"/>
+              <w:left w:w="103" w:type="dxa"/>
             </w:tcMar>
           </w:tcPr>
           <w:p>
@@ -2672,11 +2676,11 @@
         </w:tc>
         <w:tc>
           <w:tcPr>
-            <w:tcW w:w="4677" w:type="dxa"/>
+            <w:tcW w:w="4679" w:type="dxa"/>
             <w:tcBorders/>
             <w:shd w:color="auto" w:fill="FFFFFF" w:themeFill="background1" w:val="clear"/>
             <w:tcMar>
-              <w:left w:w="108" w:type="dxa"/>
+              <w:left w:w="103" w:type="dxa"/>
             </w:tcMar>
           </w:tcPr>
           <w:p>
@@ -2703,11 +2707,11 @@
         <w:trPr/>
         <w:tc>
           <w:tcPr>
-            <w:tcW w:w="3396" w:type="dxa"/>
+            <w:tcW w:w="3395" w:type="dxa"/>
             <w:tcBorders/>
             <w:shd w:color="auto" w:fill="FFFFFF" w:themeFill="background1" w:val="clear"/>
             <w:tcMar>
-              <w:left w:w="108" w:type="dxa"/>
+              <w:left w:w="103" w:type="dxa"/>
             </w:tcMar>
           </w:tcPr>
           <w:p>
@@ -2734,11 +2738,11 @@
         </w:tc>
         <w:tc>
           <w:tcPr>
-            <w:tcW w:w="5530" w:type="dxa"/>
+            <w:tcW w:w="5529" w:type="dxa"/>
             <w:tcBorders/>
             <w:shd w:color="auto" w:fill="FFFFFF" w:themeFill="background1" w:val="clear"/>
             <w:tcMar>
-              <w:left w:w="108" w:type="dxa"/>
+              <w:left w:w="103" w:type="dxa"/>
             </w:tcMar>
           </w:tcPr>
           <w:p>
@@ -2762,11 +2766,11 @@
         </w:tc>
         <w:tc>
           <w:tcPr>
-            <w:tcW w:w="4677" w:type="dxa"/>
+            <w:tcW w:w="4679" w:type="dxa"/>
             <w:tcBorders/>
             <w:shd w:color="auto" w:fill="FFFFFF" w:themeFill="background1" w:val="clear"/>
             <w:tcMar>
-              <w:left w:w="108" w:type="dxa"/>
+              <w:left w:w="103" w:type="dxa"/>
             </w:tcMar>
           </w:tcPr>
           <w:p>
@@ -2793,11 +2797,11 @@
         <w:trPr/>
         <w:tc>
           <w:tcPr>
-            <w:tcW w:w="3396" w:type="dxa"/>
+            <w:tcW w:w="3395" w:type="dxa"/>
             <w:tcBorders/>
             <w:shd w:color="auto" w:fill="FFFFFF" w:themeFill="background1" w:val="clear"/>
             <w:tcMar>
-              <w:left w:w="108" w:type="dxa"/>
+              <w:left w:w="103" w:type="dxa"/>
             </w:tcMar>
           </w:tcPr>
           <w:p>
@@ -2824,11 +2828,11 @@
         </w:tc>
         <w:tc>
           <w:tcPr>
-            <w:tcW w:w="5530" w:type="dxa"/>
+            <w:tcW w:w="5529" w:type="dxa"/>
             <w:tcBorders/>
             <w:shd w:color="auto" w:fill="FFFFFF" w:themeFill="background1" w:val="clear"/>
             <w:tcMar>
-              <w:left w:w="108" w:type="dxa"/>
+              <w:left w:w="103" w:type="dxa"/>
             </w:tcMar>
           </w:tcPr>
           <w:p>
@@ -2852,11 +2856,11 @@
         </w:tc>
         <w:tc>
           <w:tcPr>
-            <w:tcW w:w="4677" w:type="dxa"/>
+            <w:tcW w:w="4679" w:type="dxa"/>
             <w:tcBorders/>
             <w:shd w:color="auto" w:fill="FFFFFF" w:themeFill="background1" w:val="clear"/>
             <w:tcMar>
-              <w:left w:w="108" w:type="dxa"/>
+              <w:left w:w="103" w:type="dxa"/>
             </w:tcMar>
           </w:tcPr>
           <w:p>
@@ -2883,11 +2887,11 @@
         <w:trPr/>
         <w:tc>
           <w:tcPr>
-            <w:tcW w:w="3396" w:type="dxa"/>
+            <w:tcW w:w="3395" w:type="dxa"/>
             <w:tcBorders/>
             <w:shd w:color="auto" w:fill="FFFFFF" w:themeFill="background1" w:val="clear"/>
             <w:tcMar>
-              <w:left w:w="108" w:type="dxa"/>
+              <w:left w:w="103" w:type="dxa"/>
             </w:tcMar>
           </w:tcPr>
           <w:p>
@@ -2925,11 +2929,11 @@
         </w:tc>
         <w:tc>
           <w:tcPr>
-            <w:tcW w:w="5530" w:type="dxa"/>
+            <w:tcW w:w="5529" w:type="dxa"/>
             <w:tcBorders/>
             <w:shd w:color="auto" w:fill="FFFFFF" w:themeFill="background1" w:val="clear"/>
             <w:tcMar>
-              <w:left w:w="108" w:type="dxa"/>
+              <w:left w:w="103" w:type="dxa"/>
             </w:tcMar>
           </w:tcPr>
           <w:p>
@@ -2953,11 +2957,11 @@
         </w:tc>
         <w:tc>
           <w:tcPr>
-            <w:tcW w:w="4677" w:type="dxa"/>
+            <w:tcW w:w="4679" w:type="dxa"/>
             <w:tcBorders/>
             <w:shd w:color="auto" w:fill="FFFFFF" w:themeFill="background1" w:val="clear"/>
             <w:tcMar>
-              <w:left w:w="108" w:type="dxa"/>
+              <w:left w:w="103" w:type="dxa"/>
             </w:tcMar>
           </w:tcPr>
           <w:p>
@@ -3019,10 +3023,10 @@
         <w:tblStyle w:val="TableGrid"/>
         <w:tblW w:w="13948" w:type="dxa"/>
         <w:jc w:val="left"/>
-        <w:tblInd w:w="0" w:type="dxa"/>
+        <w:tblInd w:w="-5" w:type="dxa"/>
         <w:tblCellMar>
           <w:top w:w="0" w:type="dxa"/>
-          <w:left w:w="108" w:type="dxa"/>
+          <w:left w:w="103" w:type="dxa"/>
           <w:bottom w:w="0" w:type="dxa"/>
           <w:right w:w="108" w:type="dxa"/>
         </w:tblCellMar>
@@ -3041,7 +3045,7 @@
             <w:tcBorders/>
             <w:shd w:color="auto" w:fill="808080" w:themeFill="background1" w:themeFillShade="80" w:val="clear"/>
             <w:tcMar>
-              <w:left w:w="108" w:type="dxa"/>
+              <w:left w:w="103" w:type="dxa"/>
             </w:tcMar>
           </w:tcPr>
           <w:p>
@@ -3067,7 +3071,7 @@
             <w:tcBorders/>
             <w:shd w:color="auto" w:fill="808080" w:themeFill="background1" w:themeFillShade="80" w:val="clear"/>
             <w:tcMar>
-              <w:left w:w="108" w:type="dxa"/>
+              <w:left w:w="103" w:type="dxa"/>
             </w:tcMar>
           </w:tcPr>
           <w:p>
@@ -3093,7 +3097,7 @@
             <w:tcBorders/>
             <w:shd w:color="auto" w:fill="808080" w:themeFill="background1" w:themeFillShade="80" w:val="clear"/>
             <w:tcMar>
-              <w:left w:w="108" w:type="dxa"/>
+              <w:left w:w="103" w:type="dxa"/>
             </w:tcMar>
           </w:tcPr>
           <w:p>
@@ -3122,7 +3126,7 @@
             <w:tcBorders/>
             <w:shd w:fill="auto" w:val="clear"/>
             <w:tcMar>
-              <w:left w:w="108" w:type="dxa"/>
+              <w:left w:w="103" w:type="dxa"/>
             </w:tcMar>
           </w:tcPr>
           <w:p>
@@ -3149,7 +3153,7 @@
             <w:tcBorders/>
             <w:shd w:fill="auto" w:val="clear"/>
             <w:tcMar>
-              <w:left w:w="108" w:type="dxa"/>
+              <w:left w:w="103" w:type="dxa"/>
             </w:tcMar>
           </w:tcPr>
           <w:p>
@@ -3179,7 +3183,7 @@
             <w:tcBorders/>
             <w:shd w:fill="auto" w:val="clear"/>
             <w:tcMar>
-              <w:left w:w="108" w:type="dxa"/>
+              <w:left w:w="103" w:type="dxa"/>
             </w:tcMar>
           </w:tcPr>
           <w:p>
@@ -3202,7 +3206,7 @@
             <w:tcBorders/>
             <w:shd w:fill="auto" w:val="clear"/>
             <w:tcMar>
-              <w:left w:w="108" w:type="dxa"/>
+              <w:left w:w="103" w:type="dxa"/>
             </w:tcMar>
           </w:tcPr>
           <w:p>
@@ -3227,7 +3231,7 @@
             <w:tcBorders/>
             <w:shd w:fill="auto" w:val="clear"/>
             <w:tcMar>
-              <w:left w:w="108" w:type="dxa"/>
+              <w:left w:w="103" w:type="dxa"/>
             </w:tcMar>
           </w:tcPr>
           <w:p>
@@ -3277,7 +3281,7 @@
             <w:tcBorders/>
             <w:shd w:fill="auto" w:val="clear"/>
             <w:tcMar>
-              <w:left w:w="108" w:type="dxa"/>
+              <w:left w:w="103" w:type="dxa"/>
             </w:tcMar>
           </w:tcPr>
           <w:p>
@@ -3328,6 +3332,8 @@
       </w:pPr>
       <w:rPr>
         <w:rFonts w:ascii="Wingdings" w:hAnsi="Wingdings" w:cs="Wingdings" w:hint="default"/>
+        <w:sz w:val="26"/>
+        <w:rFonts w:cs="Wingdings"/>
       </w:rPr>
     </w:lvl>
     <w:lvl w:ilvl="1">
@@ -3340,6 +3346,7 @@
       </w:pPr>
       <w:rPr>
         <w:rFonts w:ascii="Wingdings" w:hAnsi="Wingdings" w:cs="Wingdings" w:hint="default"/>
+        <w:rFonts w:cs="Wingdings"/>
       </w:rPr>
     </w:lvl>
     <w:lvl w:ilvl="2">
@@ -3352,6 +3359,7 @@
       </w:pPr>
       <w:rPr>
         <w:rFonts w:ascii="Wingdings" w:hAnsi="Wingdings" w:cs="Wingdings" w:hint="default"/>
+        <w:rFonts w:cs="Wingdings"/>
       </w:rPr>
     </w:lvl>
     <w:lvl w:ilvl="3">
@@ -3364,6 +3372,7 @@
       </w:pPr>
       <w:rPr>
         <w:rFonts w:ascii="Wingdings" w:hAnsi="Wingdings" w:cs="Wingdings" w:hint="default"/>
+        <w:rFonts w:cs="Wingdings"/>
       </w:rPr>
     </w:lvl>
     <w:lvl w:ilvl="4">
@@ -3376,6 +3385,7 @@
       </w:pPr>
       <w:rPr>
         <w:rFonts w:ascii="Wingdings" w:hAnsi="Wingdings" w:cs="Wingdings" w:hint="default"/>
+        <w:rFonts w:cs="Wingdings"/>
       </w:rPr>
     </w:lvl>
     <w:lvl w:ilvl="5">
@@ -3388,6 +3398,7 @@
       </w:pPr>
       <w:rPr>
         <w:rFonts w:ascii="Wingdings" w:hAnsi="Wingdings" w:cs="Wingdings" w:hint="default"/>
+        <w:rFonts w:cs="Wingdings"/>
       </w:rPr>
     </w:lvl>
     <w:lvl w:ilvl="6">
@@ -3400,6 +3411,7 @@
       </w:pPr>
       <w:rPr>
         <w:rFonts w:ascii="Wingdings" w:hAnsi="Wingdings" w:cs="Wingdings" w:hint="default"/>
+        <w:rFonts w:cs="Wingdings"/>
       </w:rPr>
     </w:lvl>
     <w:lvl w:ilvl="7">
@@ -3412,6 +3424,7 @@
       </w:pPr>
       <w:rPr>
         <w:rFonts w:ascii="Wingdings" w:hAnsi="Wingdings" w:cs="Wingdings" w:hint="default"/>
+        <w:rFonts w:cs="Wingdings"/>
       </w:rPr>
     </w:lvl>
     <w:lvl w:ilvl="8">
@@ -3424,6 +3437,7 @@
       </w:pPr>
       <w:rPr>
         <w:rFonts w:ascii="Wingdings" w:hAnsi="Wingdings" w:cs="Wingdings" w:hint="default"/>
+        <w:rFonts w:cs="Wingdings"/>
       </w:rPr>
     </w:lvl>
   </w:abstractNum>
@@ -3521,6 +3535,8 @@
       </w:pPr>
       <w:rPr>
         <w:rFonts w:ascii="Wingdings" w:hAnsi="Wingdings" w:cs="Wingdings" w:hint="default"/>
+        <w:sz w:val="26"/>
+        <w:rFonts w:cs="Wingdings"/>
       </w:rPr>
     </w:lvl>
     <w:lvl w:ilvl="1">
@@ -3533,6 +3549,7 @@
       </w:pPr>
       <w:rPr>
         <w:rFonts w:ascii="Wingdings" w:hAnsi="Wingdings" w:cs="Wingdings" w:hint="default"/>
+        <w:rFonts w:cs="Wingdings"/>
       </w:rPr>
     </w:lvl>
     <w:lvl w:ilvl="2">
@@ -3545,6 +3562,7 @@
       </w:pPr>
       <w:rPr>
         <w:rFonts w:ascii="Wingdings" w:hAnsi="Wingdings" w:cs="Wingdings" w:hint="default"/>
+        <w:rFonts w:cs="Wingdings"/>
       </w:rPr>
     </w:lvl>
     <w:lvl w:ilvl="3">
@@ -3557,6 +3575,7 @@
       </w:pPr>
       <w:rPr>
         <w:rFonts w:ascii="Wingdings" w:hAnsi="Wingdings" w:cs="Wingdings" w:hint="default"/>
+        <w:rFonts w:cs="Wingdings"/>
       </w:rPr>
     </w:lvl>
     <w:lvl w:ilvl="4">
@@ -3569,6 +3588,7 @@
       </w:pPr>
       <w:rPr>
         <w:rFonts w:ascii="Wingdings" w:hAnsi="Wingdings" w:cs="Wingdings" w:hint="default"/>
+        <w:rFonts w:cs="Wingdings"/>
       </w:rPr>
     </w:lvl>
     <w:lvl w:ilvl="5">
@@ -3581,6 +3601,7 @@
       </w:pPr>
       <w:rPr>
         <w:rFonts w:ascii="Wingdings" w:hAnsi="Wingdings" w:cs="Wingdings" w:hint="default"/>
+        <w:rFonts w:cs="Wingdings"/>
       </w:rPr>
     </w:lvl>
     <w:lvl w:ilvl="6">
@@ -3593,6 +3614,7 @@
       </w:pPr>
       <w:rPr>
         <w:rFonts w:ascii="Wingdings" w:hAnsi="Wingdings" w:cs="Wingdings" w:hint="default"/>
+        <w:rFonts w:cs="Wingdings"/>
       </w:rPr>
     </w:lvl>
     <w:lvl w:ilvl="7">
@@ -3605,6 +3627,7 @@
       </w:pPr>
       <w:rPr>
         <w:rFonts w:ascii="Wingdings" w:hAnsi="Wingdings" w:cs="Wingdings" w:hint="default"/>
+        <w:rFonts w:cs="Wingdings"/>
       </w:rPr>
     </w:lvl>
     <w:lvl w:ilvl="8">
@@ -3617,6 +3640,7 @@
       </w:pPr>
       <w:rPr>
         <w:rFonts w:ascii="Wingdings" w:hAnsi="Wingdings" w:cs="Wingdings" w:hint="default"/>
+        <w:rFonts w:cs="Wingdings"/>
       </w:rPr>
     </w:lvl>
   </w:abstractNum>
@@ -3631,6 +3655,8 @@
       </w:pPr>
       <w:rPr>
         <w:rFonts w:ascii="Wingdings" w:hAnsi="Wingdings" w:cs="Wingdings" w:hint="default"/>
+        <w:sz w:val="26"/>
+        <w:rFonts w:cs="Wingdings"/>
       </w:rPr>
     </w:lvl>
     <w:lvl w:ilvl="1">
@@ -3643,6 +3669,7 @@
       </w:pPr>
       <w:rPr>
         <w:rFonts w:ascii="Wingdings" w:hAnsi="Wingdings" w:cs="Wingdings" w:hint="default"/>
+        <w:rFonts w:cs="Wingdings"/>
       </w:rPr>
     </w:lvl>
     <w:lvl w:ilvl="2">
@@ -3655,6 +3682,7 @@
       </w:pPr>
       <w:rPr>
         <w:rFonts w:ascii="Wingdings" w:hAnsi="Wingdings" w:cs="Wingdings" w:hint="default"/>
+        <w:rFonts w:cs="Wingdings"/>
       </w:rPr>
     </w:lvl>
     <w:lvl w:ilvl="3">
@@ -3667,6 +3695,7 @@
       </w:pPr>
       <w:rPr>
         <w:rFonts w:ascii="Wingdings" w:hAnsi="Wingdings" w:cs="Wingdings" w:hint="default"/>
+        <w:rFonts w:cs="Wingdings"/>
       </w:rPr>
     </w:lvl>
     <w:lvl w:ilvl="4">
@@ -3679,6 +3708,7 @@
       </w:pPr>
       <w:rPr>
         <w:rFonts w:ascii="Wingdings" w:hAnsi="Wingdings" w:cs="Wingdings" w:hint="default"/>
+        <w:rFonts w:cs="Wingdings"/>
       </w:rPr>
     </w:lvl>
     <w:lvl w:ilvl="5">
@@ -3691,6 +3721,7 @@
       </w:pPr>
       <w:rPr>
         <w:rFonts w:ascii="Wingdings" w:hAnsi="Wingdings" w:cs="Wingdings" w:hint="default"/>
+        <w:rFonts w:cs="Wingdings"/>
       </w:rPr>
     </w:lvl>
     <w:lvl w:ilvl="6">
@@ -3703,6 +3734,7 @@
       </w:pPr>
       <w:rPr>
         <w:rFonts w:ascii="Wingdings" w:hAnsi="Wingdings" w:cs="Wingdings" w:hint="default"/>
+        <w:rFonts w:cs="Wingdings"/>
       </w:rPr>
     </w:lvl>
     <w:lvl w:ilvl="7">
@@ -3715,6 +3747,7 @@
       </w:pPr>
       <w:rPr>
         <w:rFonts w:ascii="Wingdings" w:hAnsi="Wingdings" w:cs="Wingdings" w:hint="default"/>
+        <w:rFonts w:cs="Wingdings"/>
       </w:rPr>
     </w:lvl>
     <w:lvl w:ilvl="8">
@@ -3727,6 +3760,7 @@
       </w:pPr>
       <w:rPr>
         <w:rFonts w:ascii="Wingdings" w:hAnsi="Wingdings" w:cs="Wingdings" w:hint="default"/>
+        <w:rFonts w:cs="Wingdings"/>
       </w:rPr>
     </w:lvl>
   </w:abstractNum>
@@ -3741,6 +3775,8 @@
       </w:pPr>
       <w:rPr>
         <w:rFonts w:ascii="Wingdings" w:hAnsi="Wingdings" w:cs="Wingdings" w:hint="default"/>
+        <w:sz w:val="26"/>
+        <w:rFonts w:cs="Wingdings"/>
       </w:rPr>
     </w:lvl>
     <w:lvl w:ilvl="1">
@@ -3753,6 +3789,7 @@
       </w:pPr>
       <w:rPr>
         <w:rFonts w:ascii="Wingdings" w:hAnsi="Wingdings" w:cs="Wingdings" w:hint="default"/>
+        <w:rFonts w:cs="Wingdings"/>
       </w:rPr>
     </w:lvl>
     <w:lvl w:ilvl="2">
@@ -3765,6 +3802,7 @@
       </w:pPr>
       <w:rPr>
         <w:rFonts w:ascii="Wingdings" w:hAnsi="Wingdings" w:cs="Wingdings" w:hint="default"/>
+        <w:rFonts w:cs="Wingdings"/>
       </w:rPr>
     </w:lvl>
     <w:lvl w:ilvl="3">
@@ -3777,6 +3815,7 @@
       </w:pPr>
       <w:rPr>
         <w:rFonts w:ascii="Wingdings" w:hAnsi="Wingdings" w:cs="Wingdings" w:hint="default"/>
+        <w:rFonts w:cs="Wingdings"/>
       </w:rPr>
     </w:lvl>
     <w:lvl w:ilvl="4">
@@ -3789,6 +3828,7 @@
       </w:pPr>
       <w:rPr>
         <w:rFonts w:ascii="Wingdings" w:hAnsi="Wingdings" w:cs="Wingdings" w:hint="default"/>
+        <w:rFonts w:cs="Wingdings"/>
       </w:rPr>
     </w:lvl>
     <w:lvl w:ilvl="5">
@@ -3801,6 +3841,7 @@
       </w:pPr>
       <w:rPr>
         <w:rFonts w:ascii="Wingdings" w:hAnsi="Wingdings" w:cs="Wingdings" w:hint="default"/>
+        <w:rFonts w:cs="Wingdings"/>
       </w:rPr>
     </w:lvl>
     <w:lvl w:ilvl="6">
@@ -3813,6 +3854,7 @@
       </w:pPr>
       <w:rPr>
         <w:rFonts w:ascii="Wingdings" w:hAnsi="Wingdings" w:cs="Wingdings" w:hint="default"/>
+        <w:rFonts w:cs="Wingdings"/>
       </w:rPr>
     </w:lvl>
     <w:lvl w:ilvl="7">
@@ -3825,6 +3867,7 @@
       </w:pPr>
       <w:rPr>
         <w:rFonts w:ascii="Wingdings" w:hAnsi="Wingdings" w:cs="Wingdings" w:hint="default"/>
+        <w:rFonts w:cs="Wingdings"/>
       </w:rPr>
     </w:lvl>
     <w:lvl w:ilvl="8">
@@ -3837,6 +3880,7 @@
       </w:pPr>
       <w:rPr>
         <w:rFonts w:ascii="Wingdings" w:hAnsi="Wingdings" w:cs="Wingdings" w:hint="default"/>
+        <w:rFonts w:cs="Wingdings"/>
       </w:rPr>
     </w:lvl>
   </w:abstractNum>
@@ -3851,6 +3895,8 @@
       </w:pPr>
       <w:rPr>
         <w:rFonts w:ascii="Wingdings" w:hAnsi="Wingdings" w:cs="Wingdings" w:hint="default"/>
+        <w:sz w:val="26"/>
+        <w:rFonts w:cs="Wingdings"/>
       </w:rPr>
     </w:lvl>
     <w:lvl w:ilvl="1">
@@ -3863,6 +3909,7 @@
       </w:pPr>
       <w:rPr>
         <w:rFonts w:ascii="Wingdings" w:hAnsi="Wingdings" w:cs="Wingdings" w:hint="default"/>
+        <w:rFonts w:cs="Wingdings"/>
       </w:rPr>
     </w:lvl>
     <w:lvl w:ilvl="2">
@@ -3875,6 +3922,7 @@
       </w:pPr>
       <w:rPr>
         <w:rFonts w:ascii="Wingdings" w:hAnsi="Wingdings" w:cs="Wingdings" w:hint="default"/>
+        <w:rFonts w:cs="Wingdings"/>
       </w:rPr>
     </w:lvl>
     <w:lvl w:ilvl="3">
@@ -3887,6 +3935,7 @@
       </w:pPr>
       <w:rPr>
         <w:rFonts w:ascii="Wingdings" w:hAnsi="Wingdings" w:cs="Wingdings" w:hint="default"/>
+        <w:rFonts w:cs="Wingdings"/>
       </w:rPr>
     </w:lvl>
     <w:lvl w:ilvl="4">
@@ -3899,6 +3948,7 @@
       </w:pPr>
       <w:rPr>
         <w:rFonts w:ascii="Wingdings" w:hAnsi="Wingdings" w:cs="Wingdings" w:hint="default"/>
+        <w:rFonts w:cs="Wingdings"/>
       </w:rPr>
     </w:lvl>
     <w:lvl w:ilvl="5">
@@ -3911,6 +3961,7 @@
       </w:pPr>
       <w:rPr>
         <w:rFonts w:ascii="Wingdings" w:hAnsi="Wingdings" w:cs="Wingdings" w:hint="default"/>
+        <w:rFonts w:cs="Wingdings"/>
       </w:rPr>
     </w:lvl>
     <w:lvl w:ilvl="6">
@@ -3923,6 +3974,7 @@
       </w:pPr>
       <w:rPr>
         <w:rFonts w:ascii="Wingdings" w:hAnsi="Wingdings" w:cs="Wingdings" w:hint="default"/>
+        <w:rFonts w:cs="Wingdings"/>
       </w:rPr>
     </w:lvl>
     <w:lvl w:ilvl="7">
@@ -3935,6 +3987,7 @@
       </w:pPr>
       <w:rPr>
         <w:rFonts w:ascii="Wingdings" w:hAnsi="Wingdings" w:cs="Wingdings" w:hint="default"/>
+        <w:rFonts w:cs="Wingdings"/>
       </w:rPr>
     </w:lvl>
     <w:lvl w:ilvl="8">
@@ -3947,6 +4000,7 @@
       </w:pPr>
       <w:rPr>
         <w:rFonts w:ascii="Wingdings" w:hAnsi="Wingdings" w:cs="Wingdings" w:hint="default"/>
+        <w:rFonts w:cs="Wingdings"/>
       </w:rPr>
     </w:lvl>
   </w:abstractNum>
@@ -4099,7 +4153,6 @@
     <w:rPrDefault>
       <w:rPr>
         <w:rFonts w:ascii="Calibri" w:hAnsi="Calibri" w:eastAsia="宋体" w:cs="" w:asciiTheme="minorHAnsi" w:cstheme="minorBidi" w:eastAsiaTheme="minorEastAsia" w:hAnsiTheme="minorHAnsi"/>
-        <w:sz w:val="21"/>
         <w:szCs w:val="22"/>
         <w:lang w:val="en-US" w:eastAsia="zh-CN" w:bidi="ar-SA"/>
       </w:rPr>
@@ -4491,7 +4544,7 @@
     </w:pPr>
     <w:rPr>
       <w:rFonts w:ascii="Calibri" w:hAnsi="Calibri" w:eastAsia="宋体" w:cs="" w:asciiTheme="minorHAnsi" w:cstheme="minorBidi" w:eastAsiaTheme="minorEastAsia" w:hAnsiTheme="minorHAnsi"/>
-      <w:color w:val="auto"/>
+      <w:color w:val="00000A"/>
       <w:sz w:val="21"/>
       <w:szCs w:val="22"/>
       <w:lang w:val="en-US" w:eastAsia="zh-CN" w:bidi="ar-SA"/>
@@ -4612,6 +4665,326 @@
       <w:bCs/>
       <w:sz w:val="32"/>
       <w:szCs w:val="32"/>
+    </w:rPr>
+  </w:style>
+  <w:style w:type="character" w:styleId="ListLabel1">
+    <w:name w:val="ListLabel 1"/>
+    <w:qFormat/>
+    <w:rPr>
+      <w:rFonts w:ascii="Times New Roman" w:hAnsi="Times New Roman" w:cs="Wingdings"/>
+      <w:sz w:val="26"/>
+    </w:rPr>
+  </w:style>
+  <w:style w:type="character" w:styleId="ListLabel2">
+    <w:name w:val="ListLabel 2"/>
+    <w:qFormat/>
+    <w:rPr>
+      <w:rFonts w:cs="Wingdings"/>
+    </w:rPr>
+  </w:style>
+  <w:style w:type="character" w:styleId="ListLabel3">
+    <w:name w:val="ListLabel 3"/>
+    <w:qFormat/>
+    <w:rPr>
+      <w:rFonts w:cs="Wingdings"/>
+    </w:rPr>
+  </w:style>
+  <w:style w:type="character" w:styleId="ListLabel4">
+    <w:name w:val="ListLabel 4"/>
+    <w:qFormat/>
+    <w:rPr>
+      <w:rFonts w:cs="Wingdings"/>
+    </w:rPr>
+  </w:style>
+  <w:style w:type="character" w:styleId="ListLabel5">
+    <w:name w:val="ListLabel 5"/>
+    <w:qFormat/>
+    <w:rPr>
+      <w:rFonts w:cs="Wingdings"/>
+    </w:rPr>
+  </w:style>
+  <w:style w:type="character" w:styleId="ListLabel6">
+    <w:name w:val="ListLabel 6"/>
+    <w:qFormat/>
+    <w:rPr>
+      <w:rFonts w:cs="Wingdings"/>
+    </w:rPr>
+  </w:style>
+  <w:style w:type="character" w:styleId="ListLabel7">
+    <w:name w:val="ListLabel 7"/>
+    <w:qFormat/>
+    <w:rPr>
+      <w:rFonts w:cs="Wingdings"/>
+    </w:rPr>
+  </w:style>
+  <w:style w:type="character" w:styleId="ListLabel8">
+    <w:name w:val="ListLabel 8"/>
+    <w:qFormat/>
+    <w:rPr>
+      <w:rFonts w:cs="Wingdings"/>
+    </w:rPr>
+  </w:style>
+  <w:style w:type="character" w:styleId="ListLabel9">
+    <w:name w:val="ListLabel 9"/>
+    <w:qFormat/>
+    <w:rPr>
+      <w:rFonts w:cs="Wingdings"/>
+    </w:rPr>
+  </w:style>
+  <w:style w:type="character" w:styleId="ListLabel10">
+    <w:name w:val="ListLabel 10"/>
+    <w:qFormat/>
+    <w:rPr>
+      <w:rFonts w:ascii="Times New Roman" w:hAnsi="Times New Roman" w:cs="Wingdings"/>
+      <w:sz w:val="26"/>
+    </w:rPr>
+  </w:style>
+  <w:style w:type="character" w:styleId="ListLabel11">
+    <w:name w:val="ListLabel 11"/>
+    <w:qFormat/>
+    <w:rPr>
+      <w:rFonts w:cs="Wingdings"/>
+    </w:rPr>
+  </w:style>
+  <w:style w:type="character" w:styleId="ListLabel12">
+    <w:name w:val="ListLabel 12"/>
+    <w:qFormat/>
+    <w:rPr>
+      <w:rFonts w:cs="Wingdings"/>
+    </w:rPr>
+  </w:style>
+  <w:style w:type="character" w:styleId="ListLabel13">
+    <w:name w:val="ListLabel 13"/>
+    <w:qFormat/>
+    <w:rPr>
+      <w:rFonts w:cs="Wingdings"/>
+    </w:rPr>
+  </w:style>
+  <w:style w:type="character" w:styleId="ListLabel14">
+    <w:name w:val="ListLabel 14"/>
+    <w:qFormat/>
+    <w:rPr>
+      <w:rFonts w:cs="Wingdings"/>
+    </w:rPr>
+  </w:style>
+  <w:style w:type="character" w:styleId="ListLabel15">
+    <w:name w:val="ListLabel 15"/>
+    <w:qFormat/>
+    <w:rPr>
+      <w:rFonts w:cs="Wingdings"/>
+    </w:rPr>
+  </w:style>
+  <w:style w:type="character" w:styleId="ListLabel16">
+    <w:name w:val="ListLabel 16"/>
+    <w:qFormat/>
+    <w:rPr>
+      <w:rFonts w:cs="Wingdings"/>
+    </w:rPr>
+  </w:style>
+  <w:style w:type="character" w:styleId="ListLabel17">
+    <w:name w:val="ListLabel 17"/>
+    <w:qFormat/>
+    <w:rPr>
+      <w:rFonts w:cs="Wingdings"/>
+    </w:rPr>
+  </w:style>
+  <w:style w:type="character" w:styleId="ListLabel18">
+    <w:name w:val="ListLabel 18"/>
+    <w:qFormat/>
+    <w:rPr>
+      <w:rFonts w:cs="Wingdings"/>
+    </w:rPr>
+  </w:style>
+  <w:style w:type="character" w:styleId="ListLabel19">
+    <w:name w:val="ListLabel 19"/>
+    <w:qFormat/>
+    <w:rPr>
+      <w:rFonts w:ascii="Times New Roman" w:hAnsi="Times New Roman" w:cs="Wingdings"/>
+      <w:sz w:val="26"/>
+    </w:rPr>
+  </w:style>
+  <w:style w:type="character" w:styleId="ListLabel20">
+    <w:name w:val="ListLabel 20"/>
+    <w:qFormat/>
+    <w:rPr>
+      <w:rFonts w:cs="Wingdings"/>
+    </w:rPr>
+  </w:style>
+  <w:style w:type="character" w:styleId="ListLabel21">
+    <w:name w:val="ListLabel 21"/>
+    <w:qFormat/>
+    <w:rPr>
+      <w:rFonts w:cs="Wingdings"/>
+    </w:rPr>
+  </w:style>
+  <w:style w:type="character" w:styleId="ListLabel22">
+    <w:name w:val="ListLabel 22"/>
+    <w:qFormat/>
+    <w:rPr>
+      <w:rFonts w:cs="Wingdings"/>
+    </w:rPr>
+  </w:style>
+  <w:style w:type="character" w:styleId="ListLabel23">
+    <w:name w:val="ListLabel 23"/>
+    <w:qFormat/>
+    <w:rPr>
+      <w:rFonts w:cs="Wingdings"/>
+    </w:rPr>
+  </w:style>
+  <w:style w:type="character" w:styleId="ListLabel24">
+    <w:name w:val="ListLabel 24"/>
+    <w:qFormat/>
+    <w:rPr>
+      <w:rFonts w:cs="Wingdings"/>
+    </w:rPr>
+  </w:style>
+  <w:style w:type="character" w:styleId="ListLabel25">
+    <w:name w:val="ListLabel 25"/>
+    <w:qFormat/>
+    <w:rPr>
+      <w:rFonts w:cs="Wingdings"/>
+    </w:rPr>
+  </w:style>
+  <w:style w:type="character" w:styleId="ListLabel26">
+    <w:name w:val="ListLabel 26"/>
+    <w:qFormat/>
+    <w:rPr>
+      <w:rFonts w:cs="Wingdings"/>
+    </w:rPr>
+  </w:style>
+  <w:style w:type="character" w:styleId="ListLabel27">
+    <w:name w:val="ListLabel 27"/>
+    <w:qFormat/>
+    <w:rPr>
+      <w:rFonts w:cs="Wingdings"/>
+    </w:rPr>
+  </w:style>
+  <w:style w:type="character" w:styleId="ListLabel28">
+    <w:name w:val="ListLabel 28"/>
+    <w:qFormat/>
+    <w:rPr>
+      <w:rFonts w:ascii="Times New Roman" w:hAnsi="Times New Roman" w:cs="Wingdings"/>
+      <w:sz w:val="26"/>
+    </w:rPr>
+  </w:style>
+  <w:style w:type="character" w:styleId="ListLabel29">
+    <w:name w:val="ListLabel 29"/>
+    <w:qFormat/>
+    <w:rPr>
+      <w:rFonts w:cs="Wingdings"/>
+    </w:rPr>
+  </w:style>
+  <w:style w:type="character" w:styleId="ListLabel30">
+    <w:name w:val="ListLabel 30"/>
+    <w:qFormat/>
+    <w:rPr>
+      <w:rFonts w:cs="Wingdings"/>
+    </w:rPr>
+  </w:style>
+  <w:style w:type="character" w:styleId="ListLabel31">
+    <w:name w:val="ListLabel 31"/>
+    <w:qFormat/>
+    <w:rPr>
+      <w:rFonts w:cs="Wingdings"/>
+    </w:rPr>
+  </w:style>
+  <w:style w:type="character" w:styleId="ListLabel32">
+    <w:name w:val="ListLabel 32"/>
+    <w:qFormat/>
+    <w:rPr>
+      <w:rFonts w:cs="Wingdings"/>
+    </w:rPr>
+  </w:style>
+  <w:style w:type="character" w:styleId="ListLabel33">
+    <w:name w:val="ListLabel 33"/>
+    <w:qFormat/>
+    <w:rPr>
+      <w:rFonts w:cs="Wingdings"/>
+    </w:rPr>
+  </w:style>
+  <w:style w:type="character" w:styleId="ListLabel34">
+    <w:name w:val="ListLabel 34"/>
+    <w:qFormat/>
+    <w:rPr>
+      <w:rFonts w:cs="Wingdings"/>
+    </w:rPr>
+  </w:style>
+  <w:style w:type="character" w:styleId="ListLabel35">
+    <w:name w:val="ListLabel 35"/>
+    <w:qFormat/>
+    <w:rPr>
+      <w:rFonts w:cs="Wingdings"/>
+    </w:rPr>
+  </w:style>
+  <w:style w:type="character" w:styleId="ListLabel36">
+    <w:name w:val="ListLabel 36"/>
+    <w:qFormat/>
+    <w:rPr>
+      <w:rFonts w:cs="Wingdings"/>
+    </w:rPr>
+  </w:style>
+  <w:style w:type="character" w:styleId="ListLabel37">
+    <w:name w:val="ListLabel 37"/>
+    <w:qFormat/>
+    <w:rPr>
+      <w:rFonts w:ascii="Times New Roman" w:hAnsi="Times New Roman" w:cs="Wingdings"/>
+      <w:sz w:val="26"/>
+    </w:rPr>
+  </w:style>
+  <w:style w:type="character" w:styleId="ListLabel38">
+    <w:name w:val="ListLabel 38"/>
+    <w:qFormat/>
+    <w:rPr>
+      <w:rFonts w:cs="Wingdings"/>
+    </w:rPr>
+  </w:style>
+  <w:style w:type="character" w:styleId="ListLabel39">
+    <w:name w:val="ListLabel 39"/>
+    <w:qFormat/>
+    <w:rPr>
+      <w:rFonts w:cs="Wingdings"/>
+    </w:rPr>
+  </w:style>
+  <w:style w:type="character" w:styleId="ListLabel40">
+    <w:name w:val="ListLabel 40"/>
+    <w:qFormat/>
+    <w:rPr>
+      <w:rFonts w:cs="Wingdings"/>
+    </w:rPr>
+  </w:style>
+  <w:style w:type="character" w:styleId="ListLabel41">
+    <w:name w:val="ListLabel 41"/>
+    <w:qFormat/>
+    <w:rPr>
+      <w:rFonts w:cs="Wingdings"/>
+    </w:rPr>
+  </w:style>
+  <w:style w:type="character" w:styleId="ListLabel42">
+    <w:name w:val="ListLabel 42"/>
+    <w:qFormat/>
+    <w:rPr>
+      <w:rFonts w:cs="Wingdings"/>
+    </w:rPr>
+  </w:style>
+  <w:style w:type="character" w:styleId="ListLabel43">
+    <w:name w:val="ListLabel 43"/>
+    <w:qFormat/>
+    <w:rPr>
+      <w:rFonts w:cs="Wingdings"/>
+    </w:rPr>
+  </w:style>
+  <w:style w:type="character" w:styleId="ListLabel44">
+    <w:name w:val="ListLabel 44"/>
+    <w:qFormat/>
+    <w:rPr>
+      <w:rFonts w:cs="Wingdings"/>
+    </w:rPr>
+  </w:style>
+  <w:style w:type="character" w:styleId="ListLabel45">
+    <w:name w:val="ListLabel 45"/>
+    <w:qFormat/>
+    <w:rPr>
+      <w:rFonts w:cs="Wingdings"/>
     </w:rPr>
   </w:style>
   <w:style w:type="paragraph" w:styleId="Heading">

</xml_diff>